<commit_message>
Alimentation de la doc
</commit_message>
<xml_diff>
--- a/Doc/Liascript_modification_mineure.docx
+++ b/Doc/Liascript_modification_mineure.docx
@@ -128,8 +128,16 @@
                   <w:rPr>
                     <w:rFonts w:cs="Open Sans"/>
                   </w:rPr>
-                  <w:t>[Titre du document]</w:t>
+                  <w:t xml:space="preserve">Effectuer des modifications mineures dans une ressources </w:t>
                 </w:r>
+                <w:proofErr w:type="spellStart"/>
+                <w:r>
+                  <w:rPr>
+                    <w:rFonts w:cs="Open Sans"/>
+                  </w:rPr>
+                  <w:t>Liascript</w:t>
+                </w:r>
+                <w:proofErr w:type="spellEnd"/>
               </w:p>
             </w:tc>
           </w:tr>
@@ -170,7 +178,7 @@
                   <w:rPr>
                     <w:rFonts w:cs="Open Sans"/>
                   </w:rPr>
-                  <w:t>[Auteurs]</w:t>
+                  <w:t>Samuel Jamet</w:t>
                 </w:r>
               </w:p>
             </w:tc>
@@ -211,7 +219,7 @@
                   <w:rPr>
                     <w:rFonts w:cs="Open Sans"/>
                   </w:rPr>
-                  <w:t>[Date]</w:t>
+                  <w:t>26/11/2025</w:t>
                 </w:r>
               </w:p>
             </w:tc>
@@ -230,6 +238,12 @@
                     <w:rFonts w:cs="Open Sans"/>
                   </w:rPr>
                   <w:t xml:space="preserve">Version en cours : </w:t>
+                </w:r>
+                <w:r>
+                  <w:rPr>
+                    <w:rFonts w:cs="Open Sans"/>
+                  </w:rPr>
+                  <w:t>1.01</w:t>
                 </w:r>
               </w:p>
             </w:tc>
@@ -271,7 +285,7 @@
                   <w:rPr>
                     <w:rFonts w:cs="Open Sans"/>
                   </w:rPr>
-                  <w:t>[Date]</w:t>
+                  <w:t>25/11/2025</w:t>
                 </w:r>
               </w:p>
             </w:tc>
@@ -312,7 +326,7 @@
                   <w:rPr>
                     <w:rFonts w:cs="Open Sans"/>
                   </w:rPr>
-                  <w:t>[Date]</w:t>
+                  <w:t>26/11/2025</w:t>
                 </w:r>
               </w:p>
             </w:tc>
@@ -332,6 +346,24 @@
                   </w:rPr>
                   <w:t xml:space="preserve">Objet : </w:t>
                 </w:r>
+                <w:r>
+                  <w:rPr>
+                    <w:rFonts w:cs="Open Sans"/>
+                    <w:sz w:val="18"/>
+                    <w:szCs w:val="18"/>
+                  </w:rPr>
+                  <w:t xml:space="preserve">Ajout partie 6 de la mention de la forme de l’URL de </w:t>
+                </w:r>
+                <w:proofErr w:type="spellStart"/>
+                <w:r>
+                  <w:rPr>
+                    <w:rFonts w:cs="Open Sans"/>
+                    <w:sz w:val="18"/>
+                    <w:szCs w:val="18"/>
+                  </w:rPr>
+                  <w:t>Liascript</w:t>
+                </w:r>
+                <w:proofErr w:type="spellEnd"/>
               </w:p>
             </w:tc>
           </w:tr>
@@ -659,7 +691,11 @@
     <w:sdt>
       <w:sdtPr>
         <w:rPr>
-          <w:rFonts w:ascii="Open Sans" w:hAnsi="Open Sans" w:cs="Open Sans"/>
+          <w:rFonts w:ascii="Open Sans" w:eastAsiaTheme="minorHAnsi" w:hAnsi="Open Sans" w:cs="Open Sans"/>
+          <w:color w:val="auto"/>
+          <w:sz w:val="22"/>
+          <w:szCs w:val="22"/>
+          <w:lang w:eastAsia="en-US"/>
         </w:rPr>
         <w:id w:val="-2136242280"/>
         <w:docPartObj>
@@ -669,13 +705,8 @@
       </w:sdtPr>
       <w:sdtEndPr>
         <w:rPr>
-          <w:rFonts w:eastAsiaTheme="minorHAnsi"/>
           <w:b/>
           <w:bCs/>
-          <w:color w:val="auto"/>
-          <w:sz w:val="22"/>
-          <w:szCs w:val="22"/>
-          <w:lang w:eastAsia="en-US"/>
         </w:rPr>
       </w:sdtEndPr>
       <w:sdtContent>
@@ -1460,6 +1491,7 @@
       <w:r>
         <w:rPr>
           <w:rFonts w:ascii="Segoe UI Emoji" w:eastAsia="Times New Roman" w:hAnsi="Segoe UI Emoji" w:cs="Segoe UI Emoji"/>
+          <w:noProof/>
           <w:sz w:val="24"/>
           <w:szCs w:val="24"/>
           <w:lang w:eastAsia="fr-FR"/>
@@ -1565,25 +1597,7 @@
             <w:sz w:val="28"/>
             <w:szCs w:val="28"/>
           </w:rPr>
-          <w:t>https://github.com/sjamet8000/Rech</w:t>
-        </w:r>
-        <w:r>
-          <w:rPr>
-            <w:rStyle w:val="Lienhypertexte"/>
-            <w:rFonts w:ascii="Open Sans" w:eastAsiaTheme="majorEastAsia" w:hAnsi="Open Sans" w:cs="Open Sans"/>
-            <w:sz w:val="28"/>
-            <w:szCs w:val="28"/>
-          </w:rPr>
-          <w:t>D</w:t>
-        </w:r>
-        <w:r>
-          <w:rPr>
-            <w:rStyle w:val="Lienhypertexte"/>
-            <w:rFonts w:ascii="Open Sans" w:eastAsiaTheme="majorEastAsia" w:hAnsi="Open Sans" w:cs="Open Sans"/>
-            <w:sz w:val="28"/>
-            <w:szCs w:val="28"/>
-          </w:rPr>
-          <w:t>oc</w:t>
+          <w:t>https://github.com/sjamet8000/RechDoc</w:t>
         </w:r>
       </w:hyperlink>
       <w:r>
@@ -1651,6 +1665,7 @@
       <w:r>
         <w:rPr>
           <w:rFonts w:ascii="Segoe UI Emoji" w:eastAsia="Times New Roman" w:hAnsi="Segoe UI Emoji" w:cs="Segoe UI Emoji"/>
+          <w:noProof/>
           <w:sz w:val="24"/>
           <w:szCs w:val="24"/>
           <w:lang w:eastAsia="fr-FR"/>
@@ -1955,6 +1970,7 @@
       <w:r>
         <w:rPr>
           <w:rFonts w:ascii="Segoe UI Emoji" w:eastAsia="Times New Roman" w:hAnsi="Segoe UI Emoji" w:cs="Segoe UI Emoji"/>
+          <w:noProof/>
           <w:sz w:val="24"/>
           <w:szCs w:val="24"/>
           <w:lang w:eastAsia="fr-FR"/>
@@ -2023,6 +2039,7 @@
       <w:r>
         <w:rPr>
           <w:rFonts w:cs="Open Sans"/>
+          <w:noProof/>
         </w:rPr>
         <w:drawing>
           <wp:inline distT="0" distB="0" distL="0" distR="0" wp14:anchorId="02320703" wp14:editId="235C65ED">
@@ -2319,6 +2336,7 @@
       <w:r>
         <w:rPr>
           <w:rFonts w:ascii="Open Sans" w:hAnsi="Open Sans" w:cs="Open Sans"/>
+          <w:noProof/>
         </w:rPr>
         <w:drawing>
           <wp:inline distT="0" distB="0" distL="0" distR="0" wp14:anchorId="07B825E4" wp14:editId="7C7F0114">
@@ -2370,6 +2388,7 @@
       <w:r>
         <w:rPr>
           <w:rFonts w:cs="Open Sans"/>
+          <w:noProof/>
         </w:rPr>
         <w:drawing>
           <wp:inline distT="0" distB="0" distL="0" distR="0" wp14:anchorId="0EF840DB" wp14:editId="07D8AC23">
@@ -2555,6 +2574,7 @@
       <w:r>
         <w:rPr>
           <w:rFonts w:ascii="Open Sans" w:hAnsi="Open Sans" w:cs="Open Sans"/>
+          <w:noProof/>
         </w:rPr>
         <w:drawing>
           <wp:inline distT="0" distB="0" distL="0" distR="0" wp14:anchorId="2F9CDA77" wp14:editId="5C70ACCD">
@@ -3073,6 +3093,7 @@
       <w:r>
         <w:rPr>
           <w:rFonts w:ascii="Segoe UI Emoji" w:eastAsia="Times New Roman" w:hAnsi="Segoe UI Emoji" w:cs="Segoe UI Emoji"/>
+          <w:noProof/>
           <w:sz w:val="24"/>
           <w:szCs w:val="24"/>
           <w:lang w:eastAsia="fr-FR"/>
@@ -3283,6 +3304,9 @@
         <w:t>Raw</w:t>
       </w:r>
       <w:r>
+        <w:rPr>
+          <w:noProof/>
+        </w:rPr>
         <w:drawing>
           <wp:inline distT="0" distB="0" distL="0" distR="0" wp14:anchorId="5DA42BF3" wp14:editId="4E0DF23A">
             <wp:extent cx="5760720" cy="1525905"/>
@@ -3367,6 +3391,7 @@
       <w:r>
         <w:rPr>
           <w:rFonts w:cs="Open Sans"/>
+          <w:noProof/>
         </w:rPr>
         <w:drawing>
           <wp:inline distT="0" distB="0" distL="0" distR="0" wp14:anchorId="1514FE64" wp14:editId="616FEEFC">
@@ -3444,7 +3469,7 @@
         <mc:AlternateContent>
           <mc:Choice Requires="wps">
             <w:drawing>
-              <wp:anchor distT="0" distB="0" distL="114300" distR="114300" simplePos="0" relativeHeight="251672576" behindDoc="0" locked="0" layoutInCell="1" allowOverlap="1" wp14:anchorId="223B01EC" wp14:editId="1F6D890D">
+              <wp:anchor distT="0" distB="0" distL="114300" distR="114300" simplePos="0" relativeHeight="251672576" behindDoc="0" locked="0" layoutInCell="1" allowOverlap="1" wp14:anchorId="223B01EC" wp14:editId="53D99A40">
                 <wp:simplePos x="0" y="0"/>
                 <wp:positionH relativeFrom="column">
                   <wp:posOffset>2278320</wp:posOffset>
@@ -3505,7 +3530,7 @@
           </mc:Choice>
           <mc:Fallback>
             <w:pict>
-              <v:shapetype w14:anchorId="4324D869" id="_x0000_t32" coordsize="21600,21600" o:spt="32" o:oned="t" path="m,l21600,21600e" filled="f">
+              <v:shapetype w14:anchorId="156D13CA" id="_x0000_t32" coordsize="21600,21600" o:spt="32" o:oned="t" path="m,l21600,21600e" filled="f">
                 <v:path arrowok="t" fillok="f" o:connecttype="none"/>
                 <o:lock v:ext="edit" shapetype="t"/>
               </v:shapetype>
@@ -3559,7 +3584,19 @@
         <w:rPr>
           <w:rFonts w:cs="Open Sans"/>
         </w:rPr>
-        <w:t> ». Le cours s’ouvrira automatiquement.</w:t>
+        <w:t> ». Le cours s’ouvrira automatiquement</w:t>
+      </w:r>
+      <w:r>
+        <w:rPr>
+          <w:rFonts w:cs="Open Sans"/>
+        </w:rPr>
+        <w:t>*</w:t>
+      </w:r>
+      <w:r>
+        <w:rPr>
+          <w:rFonts w:cs="Open Sans"/>
+        </w:rPr>
+        <w:t>.</w:t>
       </w:r>
     </w:p>
     <w:p>
@@ -3573,6 +3610,256 @@
       <w:r>
         <w:rPr>
           <w:rFonts w:cs="Open Sans"/>
+          <w:noProof/>
+        </w:rPr>
+        <mc:AlternateContent>
+          <mc:Choice Requires="wps">
+            <w:drawing>
+              <wp:anchor distT="45720" distB="45720" distL="114300" distR="114300" simplePos="0" relativeHeight="251675648" behindDoc="0" locked="0" layoutInCell="1" allowOverlap="1" wp14:anchorId="3FA74C75" wp14:editId="6FACBCB0">
+                <wp:simplePos x="0" y="0"/>
+                <wp:positionH relativeFrom="column">
+                  <wp:posOffset>4599940</wp:posOffset>
+                </wp:positionH>
+                <wp:positionV relativeFrom="paragraph">
+                  <wp:posOffset>403225</wp:posOffset>
+                </wp:positionV>
+                <wp:extent cx="1661795" cy="1404620"/>
+                <wp:effectExtent l="0" t="0" r="14605" b="17780"/>
+                <wp:wrapSquare wrapText="bothSides"/>
+                <wp:docPr id="217" name="Zone de texte 2"/>
+                <wp:cNvGraphicFramePr>
+                  <a:graphicFrameLocks xmlns:a="http://schemas.openxmlformats.org/drawingml/2006/main"/>
+                </wp:cNvGraphicFramePr>
+                <a:graphic xmlns:a="http://schemas.openxmlformats.org/drawingml/2006/main">
+                  <a:graphicData uri="http://schemas.microsoft.com/office/word/2010/wordprocessingShape">
+                    <wps:wsp>
+                      <wps:cNvSpPr txBox="1">
+                        <a:spLocks noChangeArrowheads="1"/>
+                      </wps:cNvSpPr>
+                      <wps:spPr bwMode="auto">
+                        <a:xfrm>
+                          <a:off x="0" y="0"/>
+                          <a:ext cx="1661795" cy="1404620"/>
+                        </a:xfrm>
+                        <a:prstGeom prst="rect">
+                          <a:avLst/>
+                        </a:prstGeom>
+                        <a:solidFill>
+                          <a:srgbClr val="FFFFFF"/>
+                        </a:solidFill>
+                        <a:ln w="9525">
+                          <a:solidFill>
+                            <a:srgbClr val="000000"/>
+                          </a:solidFill>
+                          <a:miter lim="800000"/>
+                          <a:headEnd/>
+                          <a:tailEnd/>
+                        </a:ln>
+                      </wps:spPr>
+                      <wps:txbx>
+                        <w:txbxContent>
+                          <w:p>
+                            <w:pPr>
+                              <w:rPr>
+                                <w:sz w:val="18"/>
+                                <w:szCs w:val="18"/>
+                              </w:rPr>
+                            </w:pPr>
+                            <w:r>
+                              <w:rPr>
+                                <w:sz w:val="18"/>
+                                <w:szCs w:val="18"/>
+                              </w:rPr>
+                              <w:t>*C’est l</w:t>
+                            </w:r>
+                            <w:r>
+                              <w:rPr>
+                                <w:sz w:val="18"/>
+                                <w:szCs w:val="18"/>
+                              </w:rPr>
+                              <w:t>’URL</w:t>
+                            </w:r>
+                            <w:r>
+                              <w:rPr>
+                                <w:sz w:val="18"/>
+                                <w:szCs w:val="18"/>
+                              </w:rPr>
+                              <w:t xml:space="preserve"> du cours chargé via </w:t>
+                            </w:r>
+                            <w:proofErr w:type="spellStart"/>
+                            <w:r>
+                              <w:rPr>
+                                <w:sz w:val="18"/>
+                                <w:szCs w:val="18"/>
+                              </w:rPr>
+                              <w:t>Liascript</w:t>
+                            </w:r>
+                            <w:proofErr w:type="spellEnd"/>
+                            <w:r>
+                              <w:rPr>
+                                <w:sz w:val="18"/>
+                                <w:szCs w:val="18"/>
+                              </w:rPr>
+                              <w:t xml:space="preserve"> qui est partageable et consultable sans limite.</w:t>
+                            </w:r>
+                          </w:p>
+                          <w:p>
+                            <w:pPr>
+                              <w:rPr>
+                                <w:sz w:val="18"/>
+                                <w:szCs w:val="18"/>
+                              </w:rPr>
+                            </w:pPr>
+                            <w:r>
+                              <w:rPr>
+                                <w:sz w:val="18"/>
+                                <w:szCs w:val="18"/>
+                              </w:rPr>
+                              <w:t>L’URL début toujours ainsi :</w:t>
+                            </w:r>
+                          </w:p>
+                          <w:p>
+                            <w:pPr>
+                              <w:rPr>
+                                <w:sz w:val="14"/>
+                                <w:szCs w:val="14"/>
+                              </w:rPr>
+                            </w:pPr>
+                            <w:r>
+                              <w:rPr>
+                                <w:sz w:val="14"/>
+                                <w:szCs w:val="14"/>
+                              </w:rPr>
+                              <w:t>https://liascript.github.io/course/?https://raw.githubusercontent.com</w:t>
+                            </w:r>
+                            <w:r>
+                              <w:rPr>
+                                <w:sz w:val="14"/>
+                                <w:szCs w:val="14"/>
+                              </w:rPr>
+                              <w:t>...</w:t>
+                            </w:r>
+                          </w:p>
+                        </w:txbxContent>
+                      </wps:txbx>
+                      <wps:bodyPr rot="0" vert="horz" wrap="square" lIns="91440" tIns="45720" rIns="91440" bIns="45720" anchor="t" anchorCtr="0">
+                        <a:spAutoFit/>
+                      </wps:bodyPr>
+                    </wps:wsp>
+                  </a:graphicData>
+                </a:graphic>
+                <wp14:sizeRelH relativeFrom="margin">
+                  <wp14:pctWidth>0</wp14:pctWidth>
+                </wp14:sizeRelH>
+                <wp14:sizeRelV relativeFrom="margin">
+                  <wp14:pctHeight>20000</wp14:pctHeight>
+                </wp14:sizeRelV>
+              </wp:anchor>
+            </w:drawing>
+          </mc:Choice>
+          <mc:Fallback>
+            <w:pict>
+              <v:shapetype w14:anchorId="3FA74C75" id="_x0000_t202" coordsize="21600,21600" o:spt="202" path="m,l,21600r21600,l21600,xe">
+                <v:stroke joinstyle="miter"/>
+                <v:path gradientshapeok="t" o:connecttype="rect"/>
+              </v:shapetype>
+              <v:shape id="Zone de texte 2" o:spid="_x0000_s1026" type="#_x0000_t202" style="position:absolute;left:0;text-align:left;margin-left:362.2pt;margin-top:31.75pt;width:130.85pt;height:110.6pt;z-index:251675648;visibility:visible;mso-wrap-style:square;mso-width-percent:0;mso-height-percent:200;mso-wrap-distance-left:9pt;mso-wrap-distance-top:3.6pt;mso-wrap-distance-right:9pt;mso-wrap-distance-bottom:3.6pt;mso-position-horizontal:absolute;mso-position-horizontal-relative:text;mso-position-vertical:absolute;mso-position-vertical-relative:text;mso-width-percent:0;mso-height-percent:200;mso-width-relative:margin;mso-height-relative:margin;v-text-anchor:top" o:gfxdata="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">
+                <v:textbox style="mso-fit-shape-to-text:t">
+                  <w:txbxContent>
+                    <w:p>
+                      <w:pPr>
+                        <w:rPr>
+                          <w:sz w:val="18"/>
+                          <w:szCs w:val="18"/>
+                        </w:rPr>
+                      </w:pPr>
+                      <w:r>
+                        <w:rPr>
+                          <w:sz w:val="18"/>
+                          <w:szCs w:val="18"/>
+                        </w:rPr>
+                        <w:t>*C’est l</w:t>
+                      </w:r>
+                      <w:r>
+                        <w:rPr>
+                          <w:sz w:val="18"/>
+                          <w:szCs w:val="18"/>
+                        </w:rPr>
+                        <w:t>’URL</w:t>
+                      </w:r>
+                      <w:r>
+                        <w:rPr>
+                          <w:sz w:val="18"/>
+                          <w:szCs w:val="18"/>
+                        </w:rPr>
+                        <w:t xml:space="preserve"> du cours chargé via </w:t>
+                      </w:r>
+                      <w:proofErr w:type="spellStart"/>
+                      <w:r>
+                        <w:rPr>
+                          <w:sz w:val="18"/>
+                          <w:szCs w:val="18"/>
+                        </w:rPr>
+                        <w:t>Liascript</w:t>
+                      </w:r>
+                      <w:proofErr w:type="spellEnd"/>
+                      <w:r>
+                        <w:rPr>
+                          <w:sz w:val="18"/>
+                          <w:szCs w:val="18"/>
+                        </w:rPr>
+                        <w:t xml:space="preserve"> qui est partageable et consultable sans limite.</w:t>
+                      </w:r>
+                    </w:p>
+                    <w:p>
+                      <w:pPr>
+                        <w:rPr>
+                          <w:sz w:val="18"/>
+                          <w:szCs w:val="18"/>
+                        </w:rPr>
+                      </w:pPr>
+                      <w:r>
+                        <w:rPr>
+                          <w:sz w:val="18"/>
+                          <w:szCs w:val="18"/>
+                        </w:rPr>
+                        <w:t>L’URL début toujours ainsi :</w:t>
+                      </w:r>
+                    </w:p>
+                    <w:p>
+                      <w:pPr>
+                        <w:rPr>
+                          <w:sz w:val="14"/>
+                          <w:szCs w:val="14"/>
+                        </w:rPr>
+                      </w:pPr>
+                      <w:r>
+                        <w:rPr>
+                          <w:sz w:val="14"/>
+                          <w:szCs w:val="14"/>
+                        </w:rPr>
+                        <w:t>https://liascript.github.io/course/?https://raw.githubusercontent.com</w:t>
+                      </w:r>
+                      <w:r>
+                        <w:rPr>
+                          <w:sz w:val="14"/>
+                          <w:szCs w:val="14"/>
+                        </w:rPr>
+                        <w:t>...</w:t>
+                      </w:r>
+                    </w:p>
+                  </w:txbxContent>
+                </v:textbox>
+                <w10:wrap type="square"/>
+              </v:shape>
+            </w:pict>
+          </mc:Fallback>
+        </mc:AlternateContent>
+      </w:r>
+      <w:r>
+        <w:rPr>
+          <w:rFonts w:cs="Open Sans"/>
+          <w:noProof/>
         </w:rPr>
         <w:drawing>
           <wp:inline distT="0" distB="0" distL="0" distR="0" wp14:anchorId="3B627C5F" wp14:editId="5C2124C4">
@@ -3784,6 +4071,7 @@
       <w:r>
         <w:rPr>
           <w:rFonts w:ascii="Open Sans" w:hAnsi="Open Sans" w:cs="Open Sans"/>
+          <w:noProof/>
         </w:rPr>
         <w:drawing>
           <wp:inline distT="0" distB="0" distL="0" distR="0" wp14:anchorId="5F68B6DC" wp14:editId="3C049EC2">
@@ -7972,6 +8260,7 @@
     <w:lsdException w:name="HTML Sample" w:semiHidden="1" w:unhideWhenUsed="1"/>
     <w:lsdException w:name="HTML Typewriter" w:semiHidden="1" w:unhideWhenUsed="1"/>
     <w:lsdException w:name="HTML Variable" w:semiHidden="1" w:unhideWhenUsed="1"/>
+    <w:lsdException w:name="Normal Table" w:semiHidden="1" w:unhideWhenUsed="1"/>
     <w:lsdException w:name="annotation subject" w:semiHidden="1" w:unhideWhenUsed="1"/>
     <w:lsdException w:name="No List" w:semiHidden="1" w:unhideWhenUsed="1"/>
     <w:lsdException w:name="Outline List 1" w:semiHidden="1" w:unhideWhenUsed="1"/>
@@ -8014,8 +8303,11 @@
     <w:lsdException w:name="Table Contemporary" w:semiHidden="1" w:unhideWhenUsed="1"/>
     <w:lsdException w:name="Table Elegant" w:semiHidden="1" w:unhideWhenUsed="1"/>
     <w:lsdException w:name="Table Professional" w:semiHidden="1" w:unhideWhenUsed="1"/>
+    <w:lsdException w:name="Table Subtle 1" w:semiHidden="1" w:unhideWhenUsed="1"/>
     <w:lsdException w:name="Table Subtle 2" w:semiHidden="1" w:unhideWhenUsed="1"/>
     <w:lsdException w:name="Table Web 1" w:semiHidden="1" w:unhideWhenUsed="1"/>
+    <w:lsdException w:name="Table Web 2" w:semiHidden="1" w:unhideWhenUsed="1"/>
+    <w:lsdException w:name="Table Web 3" w:semiHidden="1" w:unhideWhenUsed="1"/>
     <w:lsdException w:name="Balloon Text" w:semiHidden="1" w:unhideWhenUsed="1"/>
     <w:lsdException w:name="Table Grid" w:uiPriority="39"/>
     <w:lsdException w:name="Table Theme" w:semiHidden="1" w:unhideWhenUsed="1"/>
@@ -9489,7 +9781,7 @@
     <w:charset w:val="00"/>
     <w:family w:val="swiss"/>
     <w:pitch w:val="variable"/>
-    <w:sig w:usb0="E0002AFF" w:usb1="C0007843" w:usb2="00000009" w:usb3="00000000" w:csb0="000001FF" w:csb1="00000000"/>
+    <w:sig w:usb0="E0002EFF" w:usb1="C000785B" w:usb2="00000009" w:usb3="00000000" w:csb0="000001FF" w:csb1="00000000"/>
   </w:font>
   <w:font w:name="Cambria">
     <w:panose1 w:val="02040503050406030204"/>
@@ -9510,7 +9802,7 @@
     <w:charset w:val="00"/>
     <w:family w:val="roman"/>
     <w:pitch w:val="variable"/>
-    <w:sig w:usb0="E0002AFF" w:usb1="C0007841" w:usb2="00000009" w:usb3="00000000" w:csb0="000001FF" w:csb1="00000000"/>
+    <w:sig w:usb0="E0002EFF" w:usb1="C000785B" w:usb2="00000009" w:usb3="00000000" w:csb0="000001FF" w:csb1="00000000"/>
   </w:font>
   <w:font w:name="Wingdings">
     <w:panose1 w:val="05000000000000000000"/>
@@ -9539,7 +9831,7 @@
     <w:charset w:val="00"/>
     <w:family w:val="swiss"/>
     <w:pitch w:val="variable"/>
-    <w:sig w:usb0="E1002AFF" w:usb1="4000ACFF" w:usb2="00000009" w:usb3="00000000" w:csb0="000001FF" w:csb1="00000000"/>
+    <w:sig w:usb0="E4002EFF" w:usb1="C000247B" w:usb2="00000009" w:usb3="00000000" w:csb0="000001FF" w:csb1="00000000"/>
   </w:font>
   <w:font w:name="Open Sans">
     <w:altName w:val="Times New Roman"/>
@@ -9554,7 +9846,7 @@
     <w:charset w:val="00"/>
     <w:family w:val="swiss"/>
     <w:pitch w:val="variable"/>
-    <w:sig w:usb0="A0002AEF" w:usb1="4000207B" w:usb2="00000000" w:usb3="00000000" w:csb0="000001FF" w:csb1="00000000"/>
+    <w:sig w:usb0="E4002EFF" w:usb1="C000247B" w:usb2="00000009" w:usb3="00000000" w:csb0="000001FF" w:csb1="00000000"/>
   </w:font>
   <w:font w:name="Segoe UI">
     <w:panose1 w:val="020B0502040204020203"/>
@@ -9590,7 +9882,9 @@
   </w:compat>
   <w:rsids>
     <w:rsidRoot w:val="00BC4122"/>
+    <w:rsid w:val="00606052"/>
     <w:rsid w:val="00BC4122"/>
+    <w:rsid w:val="00CD092B"/>
   </w:rsids>
   <m:mathPr>
     <m:mathFont m:val="Cambria Math"/>

</xml_diff>